<commit_message>
Add page numbers and make minor corrections.
</commit_message>
<xml_diff>
--- a/labmanual/WA101-06.docx
+++ b/labmanual/WA101-06.docx
@@ -1,6 +1,6 @@
 
 <file path=word/document.xml><?xml version="1.0" encoding="utf-8"?>
-<w:document xmlns:wpc="http://schemas.microsoft.com/office/word/2010/wordprocessingCanvas" xmlns:mo="http://schemas.microsoft.com/office/mac/office/2008/main" xmlns:mc="http://schemas.openxmlformats.org/markup-compatibility/2006" xmlns:mv="urn:schemas-microsoft-com:mac:vml" xmlns:o="urn:schemas-microsoft-com:office:office" xmlns:r="http://schemas.openxmlformats.org/officeDocument/2006/relationships" xmlns:m="http://schemas.openxmlformats.org/officeDocument/2006/math" xmlns:v="urn:schemas-microsoft-com:vml" xmlns:wp14="http://schemas.microsoft.com/office/word/2010/wordprocessingDrawing" xmlns:wp="http://schemas.openxmlformats.org/drawingml/2006/wordprocessingDrawing" xmlns:w10="urn:schemas-microsoft-com:office:word" xmlns:w="http://schemas.openxmlformats.org/wordprocessingml/2006/main" xmlns:w14="http://schemas.microsoft.com/office/word/2010/wordml" xmlns:w15="http://schemas.microsoft.com/office/word/2012/wordml" xmlns:wpg="http://schemas.microsoft.com/office/word/2010/wordprocessingGroup" xmlns:wpi="http://schemas.microsoft.com/office/word/2010/wordprocessingInk" xmlns:wne="http://schemas.microsoft.com/office/word/2006/wordml" xmlns:wps="http://schemas.microsoft.com/office/word/2010/wordprocessingShape" mc:Ignorable="w14 w15 wp14">
+<w:document xmlns:wpc="http://schemas.microsoft.com/office/word/2010/wordprocessingCanvas" xmlns:mc="http://schemas.openxmlformats.org/markup-compatibility/2006" xmlns:o="urn:schemas-microsoft-com:office:office" xmlns:r="http://schemas.openxmlformats.org/officeDocument/2006/relationships" xmlns:m="http://schemas.openxmlformats.org/officeDocument/2006/math" xmlns:v="urn:schemas-microsoft-com:vml" xmlns:wp14="http://schemas.microsoft.com/office/word/2010/wordprocessingDrawing" xmlns:wp="http://schemas.openxmlformats.org/drawingml/2006/wordprocessingDrawing" xmlns:w10="urn:schemas-microsoft-com:office:word" xmlns:w="http://schemas.openxmlformats.org/wordprocessingml/2006/main" xmlns:w14="http://schemas.microsoft.com/office/word/2010/wordml" xmlns:w15="http://schemas.microsoft.com/office/word/2012/wordml" xmlns:wpg="http://schemas.microsoft.com/office/word/2010/wordprocessingGroup" xmlns:wpi="http://schemas.microsoft.com/office/word/2010/wordprocessingInk" xmlns:wne="http://schemas.microsoft.com/office/word/2006/wordml" xmlns:wps="http://schemas.microsoft.com/office/word/2010/wordprocessingShape" mc:Ignorable="w14 w15 wp14">
   <w:body>
     <w:p>
       <w:pPr>
@@ -44,7 +44,19 @@
         </w:numPr>
       </w:pPr>
       <w:r>
-        <w:t>How MQTT works</w:t>
+        <w:t xml:space="preserve">How </w:t>
+      </w:r>
+      <w:r>
+        <w:t>Message Queue Telemetry Transport (</w:t>
+      </w:r>
+      <w:r>
+        <w:t>MQTT</w:t>
+      </w:r>
+      <w:r>
+        <w:t>)</w:t>
+      </w:r>
+      <w:r>
+        <w:t xml:space="preserve"> works</w:t>
       </w:r>
       <w:r>
         <w:t>:</w:t>
@@ -83,7 +95,10 @@
         </w:numPr>
       </w:pPr>
       <w:r>
-        <w:t>What a message broker is</w:t>
+        <w:t>What a Message B</w:t>
+      </w:r>
+      <w:r>
+        <w:t>roker is</w:t>
       </w:r>
     </w:p>
     <w:p>
@@ -119,7 +134,16 @@
         </w:numPr>
       </w:pPr>
       <w:r>
-        <w:t>Understand QOS</w:t>
+        <w:t xml:space="preserve">Understand </w:t>
+      </w:r>
+      <w:r>
+        <w:t>Quality of Service (</w:t>
+      </w:r>
+      <w:r>
+        <w:t>QOS</w:t>
+      </w:r>
+      <w:r>
+        <w:t>)</w:t>
       </w:r>
     </w:p>
     <w:p>
@@ -131,7 +155,10 @@
         </w:numPr>
       </w:pPr>
       <w:r>
-        <w:t>MQTT security</w:t>
+        <w:t>MQTT S</w:t>
+      </w:r>
+      <w:r>
+        <w:t>ecurity</w:t>
       </w:r>
     </w:p>
     <w:p>
@@ -143,13 +170,11 @@
         </w:numPr>
       </w:pPr>
       <w:r>
-        <w:t xml:space="preserve">What are the ports used by </w:t>
-      </w:r>
-      <w:proofErr w:type="gramStart"/>
-      <w:r>
-        <w:t>MQTT</w:t>
-      </w:r>
-      <w:proofErr w:type="gramEnd"/>
+        <w:t>What are the P</w:t>
+      </w:r>
+      <w:r>
+        <w:t>orts used by MQTT</w:t>
+      </w:r>
     </w:p>
     <w:p>
       <w:pPr>
@@ -160,7 +185,10 @@
         </w:numPr>
       </w:pPr>
       <w:r>
-        <w:t>What is keep alive</w:t>
+        <w:t>What is Keep A</w:t>
+      </w:r>
+      <w:r>
+        <w:t>live</w:t>
       </w:r>
     </w:p>
     <w:p>
@@ -196,13 +224,8 @@
         <w:t>otation (JSON)</w:t>
       </w:r>
       <w:r>
-        <w:t xml:space="preserve"> </w:t>
-      </w:r>
-      <w:proofErr w:type="gramStart"/>
-      <w:r>
-        <w:t>language.</w:t>
-      </w:r>
-      <w:proofErr w:type="gramEnd"/>
+        <w:t xml:space="preserve"> language.</w:t>
+      </w:r>
     </w:p>
     <w:p>
       <w:pPr>
@@ -213,13 +236,8 @@
         </w:numPr>
       </w:pPr>
       <w:r>
-        <w:t xml:space="preserve">How the Amazon AWS MQTT Cloud </w:t>
-      </w:r>
-      <w:proofErr w:type="gramStart"/>
-      <w:r>
-        <w:t>works</w:t>
-      </w:r>
-      <w:proofErr w:type="gramEnd"/>
+        <w:t>How the Amazon AWS MQTT Cloud works</w:t>
+      </w:r>
     </w:p>
     <w:p>
       <w:pPr>
@@ -257,7 +275,13 @@
         </w:numPr>
       </w:pPr>
       <w:r>
-        <w:t>Know how to use AWS MQTT Client to subscribe and publish to topics</w:t>
+        <w:t xml:space="preserve">Know how to use </w:t>
+      </w:r>
+      <w:r>
+        <w:t xml:space="preserve">an </w:t>
+      </w:r>
+      <w:r>
+        <w:t>AWS MQTT Client to subscribe and publish to topics</w:t>
       </w:r>
     </w:p>
     <w:p>
@@ -269,13 +293,11 @@
         </w:numPr>
       </w:pPr>
       <w:r>
-        <w:t xml:space="preserve">Understand the scope of systems that can be implemented in the cloud (SNS, Database </w:t>
-      </w:r>
-      <w:proofErr w:type="spellStart"/>
-      <w:r>
-        <w:t>etc</w:t>
-      </w:r>
-      <w:proofErr w:type="spellEnd"/>
+        <w:t>Understand the scope of systems that can be implemented in the cloud (SNS, Database etc</w:t>
+      </w:r>
+      <w:r>
+        <w:t>.</w:t>
+      </w:r>
       <w:r>
         <w:t>)</w:t>
       </w:r>
@@ -359,10 +381,7 @@
         <w:t>the Application Layer</w:t>
       </w:r>
     </w:p>
-    <w:p>
-      <w:bookmarkStart w:id="0" w:name="_GoBack"/>
-      <w:bookmarkEnd w:id="0"/>
-    </w:p>
+    <w:p/>
     <w:p>
       <w:pPr>
         <w:pStyle w:val="Heading3"/>
@@ -426,7 +445,7 @@
       <w:pPr>
         <w:pStyle w:val="Heading4"/>
       </w:pPr>
-      <w:hyperlink r:id="rId6" w:history="1">
+      <w:hyperlink r:id="rId8" w:history="1">
         <w:r>
           <w:rPr>
             <w:rStyle w:val="Hyperlink"/>
@@ -462,7 +481,7 @@
       </w:r>
     </w:p>
     <w:p>
-      <w:hyperlink r:id="rId7" w:history="1">
+      <w:hyperlink r:id="rId9" w:history="1">
         <w:r>
           <w:rPr>
             <w:rStyle w:val="Hyperlink"/>
@@ -483,7 +502,7 @@
       <w:r>
         <w:t xml:space="preserve"> that you need to “publish” </w:t>
       </w:r>
-      <w:hyperlink r:id="rId8" w:history="1">
+      <w:hyperlink r:id="rId10" w:history="1">
         <w:r>
           <w:rPr>
             <w:rStyle w:val="Hyperlink"/>
@@ -685,7 +704,13 @@
         </w:numPr>
       </w:pPr>
       <w:r>
-        <w:t>What is the naming convention used to differentiate WICED MQTT library functions versus wrappers around those function in the publisher app?</w:t>
+        <w:t>What is the naming convention used to differentiate WICED MQTT library functions versus wrappers around those function</w:t>
+      </w:r>
+      <w:r>
+        <w:t>s</w:t>
+      </w:r>
+      <w:r>
+        <w:t xml:space="preserve"> in the publisher app?</w:t>
       </w:r>
     </w:p>
     <w:p>
@@ -756,13 +781,8 @@
           <w:numId w:val="26"/>
         </w:numPr>
       </w:pPr>
-      <w:proofErr w:type="gramStart"/>
-      <w:r>
-        <w:t>Are</w:t>
-      </w:r>
-      <w:proofErr w:type="gramEnd"/>
-      <w:r>
-        <w:t xml:space="preserve"> all message sent to the AWS IOT MQTT Message broker required to be in JSON format?</w:t>
+      <w:r>
+        <w:t>Are all message sent to the AWS IOT MQTT Message broker required to be in JSON format?</w:t>
       </w:r>
     </w:p>
     <w:p>
@@ -815,22 +835,14 @@
       </w:r>
       <w:proofErr w:type="spellStart"/>
       <w:r>
-        <w:t>wiced_mqtt_</w:t>
-      </w:r>
-      <w:proofErr w:type="gramStart"/>
-      <w:r>
-        <w:t>connect</w:t>
+        <w:t>wiced_mqtt_connect</w:t>
       </w:r>
       <w:proofErr w:type="spellEnd"/>
       <w:r>
         <w:t xml:space="preserve"> </w:t>
       </w:r>
       <w:r>
-        <w:t xml:space="preserve"> with</w:t>
-      </w:r>
-      <w:proofErr w:type="gramEnd"/>
-      <w:r>
-        <w:t xml:space="preserve"> a call back of </w:t>
+        <w:t xml:space="preserve"> with a call back of </w:t>
       </w:r>
       <w:proofErr w:type="spellStart"/>
       <w:r>
@@ -860,15 +872,7 @@
       </w:r>
       <w:proofErr w:type="spellEnd"/>
       <w:r>
-        <w:t xml:space="preserve"> </w:t>
-      </w:r>
-      <w:proofErr w:type="gramStart"/>
-      <w:r>
-        <w:t>which  gets</w:t>
-      </w:r>
-      <w:proofErr w:type="gramEnd"/>
-      <w:r>
-        <w:t xml:space="preserve"> the </w:t>
+        <w:t xml:space="preserve"> which  gets the </w:t>
       </w:r>
       <w:proofErr w:type="spellStart"/>
       <w:r>
@@ -888,7 +892,6 @@
         </w:numPr>
       </w:pPr>
       <w:r>
-        <w:lastRenderedPageBreak/>
         <w:t xml:space="preserve">When Amazon responds, the </w:t>
       </w:r>
       <w:proofErr w:type="spellStart"/>
@@ -918,6 +921,7 @@
         </w:numPr>
       </w:pPr>
       <w:r>
+        <w:lastRenderedPageBreak/>
         <w:t xml:space="preserve">The </w:t>
       </w:r>
       <w:proofErr w:type="spellStart"/>
@@ -1067,8 +1071,13 @@
         </w:numPr>
       </w:pPr>
       <w:r>
-        <w:t>“Bake-In” the AWS security credential into the shadow app.</w:t>
-      </w:r>
+        <w:t>“Bake-In” the AWS security</w:t>
+      </w:r>
+      <w:r>
+        <w:t xml:space="preserve"> credential into the shadow app</w:t>
+      </w:r>
+      <w:bookmarkStart w:id="0" w:name="_GoBack"/>
+      <w:bookmarkEnd w:id="0"/>
     </w:p>
     <w:p>
       <w:pPr>
@@ -1091,6 +1100,7 @@
       </w:r>
     </w:p>
     <w:sectPr>
+      <w:footerReference w:type="default" r:id="rId11"/>
       <w:pgSz w:w="12240" w:h="15840"/>
       <w:pgMar w:top="1440" w:right="1440" w:bottom="1440" w:left="1440" w:header="720" w:footer="720" w:gutter="0"/>
       <w:cols w:space="720"/>
@@ -1100,9 +1110,187 @@
 </w:document>
 </file>
 
+<file path=word/endnotes.xml><?xml version="1.0" encoding="utf-8"?>
+<w:endnotes xmlns:wpc="http://schemas.microsoft.com/office/word/2010/wordprocessingCanvas" xmlns:mc="http://schemas.openxmlformats.org/markup-compatibility/2006" xmlns:o="urn:schemas-microsoft-com:office:office" xmlns:r="http://schemas.openxmlformats.org/officeDocument/2006/relationships" xmlns:m="http://schemas.openxmlformats.org/officeDocument/2006/math" xmlns:v="urn:schemas-microsoft-com:vml" xmlns:wp14="http://schemas.microsoft.com/office/word/2010/wordprocessingDrawing" xmlns:wp="http://schemas.openxmlformats.org/drawingml/2006/wordprocessingDrawing" xmlns:w10="urn:schemas-microsoft-com:office:word" xmlns:w="http://schemas.openxmlformats.org/wordprocessingml/2006/main" xmlns:w14="http://schemas.microsoft.com/office/word/2010/wordml" xmlns:w15="http://schemas.microsoft.com/office/word/2012/wordml" xmlns:wpg="http://schemas.microsoft.com/office/word/2010/wordprocessingGroup" xmlns:wpi="http://schemas.microsoft.com/office/word/2010/wordprocessingInk" xmlns:wne="http://schemas.microsoft.com/office/word/2006/wordml" xmlns:wps="http://schemas.microsoft.com/office/word/2010/wordprocessingShape" mc:Ignorable="w14 w15 wp14">
+  <w:endnote w:type="separator" w:id="-1">
+    <w:p>
+      <w:pPr>
+        <w:spacing w:after="0" w:line="240" w:lineRule="auto"/>
+      </w:pPr>
+      <w:r>
+        <w:separator/>
+      </w:r>
+    </w:p>
+  </w:endnote>
+  <w:endnote w:type="continuationSeparator" w:id="0">
+    <w:p>
+      <w:pPr>
+        <w:spacing w:after="0" w:line="240" w:lineRule="auto"/>
+      </w:pPr>
+      <w:r>
+        <w:continuationSeparator/>
+      </w:r>
+    </w:p>
+  </w:endnote>
+</w:endnotes>
+</file>
+
+<file path=word/footer1.xml><?xml version="1.0" encoding="utf-8"?>
+<w:ftr xmlns:wpc="http://schemas.microsoft.com/office/word/2010/wordprocessingCanvas" xmlns:mc="http://schemas.openxmlformats.org/markup-compatibility/2006" xmlns:o="urn:schemas-microsoft-com:office:office" xmlns:r="http://schemas.openxmlformats.org/officeDocument/2006/relationships" xmlns:m="http://schemas.openxmlformats.org/officeDocument/2006/math" xmlns:v="urn:schemas-microsoft-com:vml" xmlns:wp14="http://schemas.microsoft.com/office/word/2010/wordprocessingDrawing" xmlns:wp="http://schemas.openxmlformats.org/drawingml/2006/wordprocessingDrawing" xmlns:w10="urn:schemas-microsoft-com:office:word" xmlns:w="http://schemas.openxmlformats.org/wordprocessingml/2006/main" xmlns:w14="http://schemas.microsoft.com/office/word/2010/wordml" xmlns:w15="http://schemas.microsoft.com/office/word/2012/wordml" xmlns:wpg="http://schemas.microsoft.com/office/word/2010/wordprocessingGroup" xmlns:wpi="http://schemas.microsoft.com/office/word/2010/wordprocessingInk" xmlns:wne="http://schemas.microsoft.com/office/word/2006/wordml" xmlns:wps="http://schemas.microsoft.com/office/word/2010/wordprocessingShape" mc:Ignorable="w14 w15 wp14">
+  <w:sdt>
+    <w:sdtPr>
+      <w:id w:val="-2068479625"/>
+      <w:docPartObj>
+        <w:docPartGallery w:val="Page Numbers (Bottom of Page)"/>
+        <w:docPartUnique/>
+      </w:docPartObj>
+    </w:sdtPr>
+    <w:sdtContent>
+      <w:sdt>
+        <w:sdtPr>
+          <w:id w:val="1728636285"/>
+          <w:docPartObj>
+            <w:docPartGallery w:val="Page Numbers (Top of Page)"/>
+            <w:docPartUnique/>
+          </w:docPartObj>
+        </w:sdtPr>
+        <w:sdtContent>
+          <w:p>
+            <w:pPr>
+              <w:pStyle w:val="Footer"/>
+              <w:jc w:val="center"/>
+            </w:pPr>
+            <w:r>
+              <w:t xml:space="preserve">Page </w:t>
+            </w:r>
+            <w:r>
+              <w:rPr>
+                <w:b/>
+                <w:bCs/>
+                <w:sz w:val="24"/>
+                <w:szCs w:val="24"/>
+              </w:rPr>
+              <w:fldChar w:fldCharType="begin"/>
+            </w:r>
+            <w:r>
+              <w:rPr>
+                <w:b/>
+                <w:bCs/>
+              </w:rPr>
+              <w:instrText xml:space="preserve"> PAGE </w:instrText>
+            </w:r>
+            <w:r>
+              <w:rPr>
+                <w:b/>
+                <w:bCs/>
+                <w:sz w:val="24"/>
+                <w:szCs w:val="24"/>
+              </w:rPr>
+              <w:fldChar w:fldCharType="separate"/>
+            </w:r>
+            <w:r>
+              <w:rPr>
+                <w:b/>
+                <w:bCs/>
+                <w:noProof/>
+              </w:rPr>
+              <w:t>2</w:t>
+            </w:r>
+            <w:r>
+              <w:rPr>
+                <w:b/>
+                <w:bCs/>
+                <w:sz w:val="24"/>
+                <w:szCs w:val="24"/>
+              </w:rPr>
+              <w:fldChar w:fldCharType="end"/>
+            </w:r>
+            <w:r>
+              <w:t xml:space="preserve"> of </w:t>
+            </w:r>
+            <w:r>
+              <w:rPr>
+                <w:b/>
+                <w:bCs/>
+                <w:sz w:val="24"/>
+                <w:szCs w:val="24"/>
+              </w:rPr>
+              <w:fldChar w:fldCharType="begin"/>
+            </w:r>
+            <w:r>
+              <w:rPr>
+                <w:b/>
+                <w:bCs/>
+              </w:rPr>
+              <w:instrText xml:space="preserve"> NUMPAGES  </w:instrText>
+            </w:r>
+            <w:r>
+              <w:rPr>
+                <w:b/>
+                <w:bCs/>
+                <w:sz w:val="24"/>
+                <w:szCs w:val="24"/>
+              </w:rPr>
+              <w:fldChar w:fldCharType="separate"/>
+            </w:r>
+            <w:r>
+              <w:rPr>
+                <w:b/>
+                <w:bCs/>
+                <w:noProof/>
+              </w:rPr>
+              <w:t>3</w:t>
+            </w:r>
+            <w:r>
+              <w:rPr>
+                <w:b/>
+                <w:bCs/>
+                <w:sz w:val="24"/>
+                <w:szCs w:val="24"/>
+              </w:rPr>
+              <w:fldChar w:fldCharType="end"/>
+            </w:r>
+          </w:p>
+        </w:sdtContent>
+      </w:sdt>
+    </w:sdtContent>
+  </w:sdt>
+  <w:p>
+    <w:pPr>
+      <w:pStyle w:val="Footer"/>
+    </w:pPr>
+  </w:p>
+</w:ftr>
+</file>
+
+<file path=word/footnotes.xml><?xml version="1.0" encoding="utf-8"?>
+<w:footnotes xmlns:wpc="http://schemas.microsoft.com/office/word/2010/wordprocessingCanvas" xmlns:mc="http://schemas.openxmlformats.org/markup-compatibility/2006" xmlns:o="urn:schemas-microsoft-com:office:office" xmlns:r="http://schemas.openxmlformats.org/officeDocument/2006/relationships" xmlns:m="http://schemas.openxmlformats.org/officeDocument/2006/math" xmlns:v="urn:schemas-microsoft-com:vml" xmlns:wp14="http://schemas.microsoft.com/office/word/2010/wordprocessingDrawing" xmlns:wp="http://schemas.openxmlformats.org/drawingml/2006/wordprocessingDrawing" xmlns:w10="urn:schemas-microsoft-com:office:word" xmlns:w="http://schemas.openxmlformats.org/wordprocessingml/2006/main" xmlns:w14="http://schemas.microsoft.com/office/word/2010/wordml" xmlns:w15="http://schemas.microsoft.com/office/word/2012/wordml" xmlns:wpg="http://schemas.microsoft.com/office/word/2010/wordprocessingGroup" xmlns:wpi="http://schemas.microsoft.com/office/word/2010/wordprocessingInk" xmlns:wne="http://schemas.microsoft.com/office/word/2006/wordml" xmlns:wps="http://schemas.microsoft.com/office/word/2010/wordprocessingShape" mc:Ignorable="w14 w15 wp14">
+  <w:footnote w:type="separator" w:id="-1">
+    <w:p>
+      <w:pPr>
+        <w:spacing w:after="0" w:line="240" w:lineRule="auto"/>
+      </w:pPr>
+      <w:r>
+        <w:separator/>
+      </w:r>
+    </w:p>
+  </w:footnote>
+  <w:footnote w:type="continuationSeparator" w:id="0">
+    <w:p>
+      <w:pPr>
+        <w:spacing w:after="0" w:line="240" w:lineRule="auto"/>
+      </w:pPr>
+      <w:r>
+        <w:continuationSeparator/>
+      </w:r>
+    </w:p>
+  </w:footnote>
+</w:footnotes>
+</file>
+
 <file path=word/numbering.xml><?xml version="1.0" encoding="utf-8"?>
-<w:numbering xmlns:wpc="http://schemas.microsoft.com/office/word/2010/wordprocessingCanvas" xmlns:mo="http://schemas.microsoft.com/office/mac/office/2008/main" xmlns:mc="http://schemas.openxmlformats.org/markup-compatibility/2006" xmlns:mv="urn:schemas-microsoft-com:mac:vml" xmlns:o="urn:schemas-microsoft-com:office:office" xmlns:r="http://schemas.openxmlformats.org/officeDocument/2006/relationships" xmlns:m="http://schemas.openxmlformats.org/officeDocument/2006/math" xmlns:v="urn:schemas-microsoft-com:vml" xmlns:wp14="http://schemas.microsoft.com/office/word/2010/wordprocessingDrawing" xmlns:wp="http://schemas.openxmlformats.org/drawingml/2006/wordprocessingDrawing" xmlns:w10="urn:schemas-microsoft-com:office:word" xmlns:w="http://schemas.openxmlformats.org/wordprocessingml/2006/main" xmlns:w14="http://schemas.microsoft.com/office/word/2010/wordml" xmlns:w15="http://schemas.microsoft.com/office/word/2012/wordml" xmlns:wpg="http://schemas.microsoft.com/office/word/2010/wordprocessingGroup" xmlns:wpi="http://schemas.microsoft.com/office/word/2010/wordprocessingInk" xmlns:wne="http://schemas.microsoft.com/office/word/2006/wordml" xmlns:wps="http://schemas.microsoft.com/office/word/2010/wordprocessingShape" mc:Ignorable="w14 w15 wp14">
-  <w:abstractNum w:abstractNumId="0">
+<w:numbering xmlns:wpc="http://schemas.microsoft.com/office/word/2010/wordprocessingCanvas" xmlns:mc="http://schemas.openxmlformats.org/markup-compatibility/2006" xmlns:o="urn:schemas-microsoft-com:office:office" xmlns:r="http://schemas.openxmlformats.org/officeDocument/2006/relationships" xmlns:m="http://schemas.openxmlformats.org/officeDocument/2006/math" xmlns:v="urn:schemas-microsoft-com:vml" xmlns:wp14="http://schemas.microsoft.com/office/word/2010/wordprocessingDrawing" xmlns:wp="http://schemas.openxmlformats.org/drawingml/2006/wordprocessingDrawing" xmlns:w10="urn:schemas-microsoft-com:office:word" xmlns:w="http://schemas.openxmlformats.org/wordprocessingml/2006/main" xmlns:w14="http://schemas.microsoft.com/office/word/2010/wordml" xmlns:w15="http://schemas.microsoft.com/office/word/2012/wordml" xmlns:wpg="http://schemas.microsoft.com/office/word/2010/wordprocessingGroup" xmlns:wpi="http://schemas.microsoft.com/office/word/2010/wordprocessingInk" xmlns:wne="http://schemas.microsoft.com/office/word/2006/wordml" xmlns:wps="http://schemas.microsoft.com/office/word/2010/wordprocessingShape" mc:Ignorable="w14 w15 wp14">
+  <w:abstractNum w:abstractNumId="0" w15:restartNumberingAfterBreak="0">
     <w:nsid w:val="01D61B4B"/>
     <w:multiLevelType w:val="hybridMultilevel"/>
     <w:tmpl w:val="98BE5DEC"/>
@@ -1197,7 +1385,7 @@
       </w:pPr>
     </w:lvl>
   </w:abstractNum>
-  <w:abstractNum w:abstractNumId="1">
+  <w:abstractNum w:abstractNumId="1" w15:restartNumberingAfterBreak="0">
     <w:nsid w:val="04543757"/>
     <w:multiLevelType w:val="hybridMultilevel"/>
     <w:tmpl w:val="6C4AC810"/>
@@ -1310,7 +1498,7 @@
       </w:rPr>
     </w:lvl>
   </w:abstractNum>
-  <w:abstractNum w:abstractNumId="2">
+  <w:abstractNum w:abstractNumId="2" w15:restartNumberingAfterBreak="0">
     <w:nsid w:val="07242344"/>
     <w:multiLevelType w:val="hybridMultilevel"/>
     <w:tmpl w:val="E5663FF2"/>
@@ -1399,7 +1587,7 @@
       </w:pPr>
     </w:lvl>
   </w:abstractNum>
-  <w:abstractNum w:abstractNumId="3">
+  <w:abstractNum w:abstractNumId="3" w15:restartNumberingAfterBreak="0">
     <w:nsid w:val="0BDF127C"/>
     <w:multiLevelType w:val="hybridMultilevel"/>
     <w:tmpl w:val="680C0D0A"/>
@@ -1485,7 +1673,7 @@
       </w:pPr>
     </w:lvl>
   </w:abstractNum>
-  <w:abstractNum w:abstractNumId="4">
+  <w:abstractNum w:abstractNumId="4" w15:restartNumberingAfterBreak="0">
     <w:nsid w:val="16CF3F66"/>
     <w:multiLevelType w:val="hybridMultilevel"/>
     <w:tmpl w:val="9640A3E6"/>
@@ -1574,7 +1762,7 @@
       </w:pPr>
     </w:lvl>
   </w:abstractNum>
-  <w:abstractNum w:abstractNumId="5">
+  <w:abstractNum w:abstractNumId="5" w15:restartNumberingAfterBreak="0">
     <w:nsid w:val="19B02049"/>
     <w:multiLevelType w:val="hybridMultilevel"/>
     <w:tmpl w:val="49B88726"/>
@@ -1660,7 +1848,7 @@
       </w:pPr>
     </w:lvl>
   </w:abstractNum>
-  <w:abstractNum w:abstractNumId="6">
+  <w:abstractNum w:abstractNumId="6" w15:restartNumberingAfterBreak="0">
     <w:nsid w:val="1C8B3026"/>
     <w:multiLevelType w:val="hybridMultilevel"/>
     <w:tmpl w:val="A21CAFF4"/>
@@ -1746,7 +1934,7 @@
       </w:pPr>
     </w:lvl>
   </w:abstractNum>
-  <w:abstractNum w:abstractNumId="7">
+  <w:abstractNum w:abstractNumId="7" w15:restartNumberingAfterBreak="0">
     <w:nsid w:val="21696B40"/>
     <w:multiLevelType w:val="hybridMultilevel"/>
     <w:tmpl w:val="AF1E8B50"/>
@@ -1832,7 +2020,7 @@
       </w:pPr>
     </w:lvl>
   </w:abstractNum>
-  <w:abstractNum w:abstractNumId="8">
+  <w:abstractNum w:abstractNumId="8" w15:restartNumberingAfterBreak="0">
     <w:nsid w:val="22321BD4"/>
     <w:multiLevelType w:val="hybridMultilevel"/>
     <w:tmpl w:val="932461D8"/>
@@ -1945,7 +2133,7 @@
       </w:rPr>
     </w:lvl>
   </w:abstractNum>
-  <w:abstractNum w:abstractNumId="9">
+  <w:abstractNum w:abstractNumId="9" w15:restartNumberingAfterBreak="0">
     <w:nsid w:val="22E43F91"/>
     <w:multiLevelType w:val="hybridMultilevel"/>
     <w:tmpl w:val="BDC4A790"/>
@@ -2058,7 +2246,7 @@
       </w:rPr>
     </w:lvl>
   </w:abstractNum>
-  <w:abstractNum w:abstractNumId="10">
+  <w:abstractNum w:abstractNumId="10" w15:restartNumberingAfterBreak="0">
     <w:nsid w:val="2694350F"/>
     <w:multiLevelType w:val="hybridMultilevel"/>
     <w:tmpl w:val="9CB8B1D8"/>
@@ -2171,7 +2359,7 @@
       </w:rPr>
     </w:lvl>
   </w:abstractNum>
-  <w:abstractNum w:abstractNumId="11">
+  <w:abstractNum w:abstractNumId="11" w15:restartNumberingAfterBreak="0">
     <w:nsid w:val="313B4EC7"/>
     <w:multiLevelType w:val="hybridMultilevel"/>
     <w:tmpl w:val="B7EAFA64"/>
@@ -2260,7 +2448,7 @@
       </w:pPr>
     </w:lvl>
   </w:abstractNum>
-  <w:abstractNum w:abstractNumId="12">
+  <w:abstractNum w:abstractNumId="12" w15:restartNumberingAfterBreak="0">
     <w:nsid w:val="39C279C6"/>
     <w:multiLevelType w:val="hybridMultilevel"/>
     <w:tmpl w:val="0B5E56A8"/>
@@ -2346,7 +2534,7 @@
       </w:pPr>
     </w:lvl>
   </w:abstractNum>
-  <w:abstractNum w:abstractNumId="13">
+  <w:abstractNum w:abstractNumId="13" w15:restartNumberingAfterBreak="0">
     <w:nsid w:val="3DA51505"/>
     <w:multiLevelType w:val="hybridMultilevel"/>
     <w:tmpl w:val="257C8FDC"/>
@@ -2432,7 +2620,7 @@
       </w:pPr>
     </w:lvl>
   </w:abstractNum>
-  <w:abstractNum w:abstractNumId="14">
+  <w:abstractNum w:abstractNumId="14" w15:restartNumberingAfterBreak="0">
     <w:nsid w:val="3EE7742C"/>
     <w:multiLevelType w:val="hybridMultilevel"/>
     <w:tmpl w:val="0DDC1E74"/>
@@ -2521,7 +2709,7 @@
       </w:pPr>
     </w:lvl>
   </w:abstractNum>
-  <w:abstractNum w:abstractNumId="15">
+  <w:abstractNum w:abstractNumId="15" w15:restartNumberingAfterBreak="0">
     <w:nsid w:val="4D6B48A5"/>
     <w:multiLevelType w:val="hybridMultilevel"/>
     <w:tmpl w:val="CC2EABA6"/>
@@ -2607,7 +2795,7 @@
       </w:pPr>
     </w:lvl>
   </w:abstractNum>
-  <w:abstractNum w:abstractNumId="16">
+  <w:abstractNum w:abstractNumId="16" w15:restartNumberingAfterBreak="0">
     <w:nsid w:val="4DCB17C4"/>
     <w:multiLevelType w:val="hybridMultilevel"/>
     <w:tmpl w:val="847E7E30"/>
@@ -2693,7 +2881,7 @@
       </w:pPr>
     </w:lvl>
   </w:abstractNum>
-  <w:abstractNum w:abstractNumId="17">
+  <w:abstractNum w:abstractNumId="17" w15:restartNumberingAfterBreak="0">
     <w:nsid w:val="5A0D7024"/>
     <w:multiLevelType w:val="hybridMultilevel"/>
     <w:tmpl w:val="D06C6D70"/>
@@ -2806,7 +2994,7 @@
       </w:rPr>
     </w:lvl>
   </w:abstractNum>
-  <w:abstractNum w:abstractNumId="18">
+  <w:abstractNum w:abstractNumId="18" w15:restartNumberingAfterBreak="0">
     <w:nsid w:val="5AA82C44"/>
     <w:multiLevelType w:val="hybridMultilevel"/>
     <w:tmpl w:val="C1D25132"/>
@@ -2919,7 +3107,7 @@
       </w:rPr>
     </w:lvl>
   </w:abstractNum>
-  <w:abstractNum w:abstractNumId="19">
+  <w:abstractNum w:abstractNumId="19" w15:restartNumberingAfterBreak="0">
     <w:nsid w:val="5AB05BC1"/>
     <w:multiLevelType w:val="hybridMultilevel"/>
     <w:tmpl w:val="A43AB884"/>
@@ -3005,7 +3193,7 @@
       </w:pPr>
     </w:lvl>
   </w:abstractNum>
-  <w:abstractNum w:abstractNumId="20">
+  <w:abstractNum w:abstractNumId="20" w15:restartNumberingAfterBreak="0">
     <w:nsid w:val="5C781F7D"/>
     <w:multiLevelType w:val="hybridMultilevel"/>
     <w:tmpl w:val="64C8EB9A"/>
@@ -3094,7 +3282,7 @@
       </w:pPr>
     </w:lvl>
   </w:abstractNum>
-  <w:abstractNum w:abstractNumId="21">
+  <w:abstractNum w:abstractNumId="21" w15:restartNumberingAfterBreak="0">
     <w:nsid w:val="60124E8B"/>
     <w:multiLevelType w:val="hybridMultilevel"/>
     <w:tmpl w:val="69B4A572"/>
@@ -3207,7 +3395,7 @@
       </w:rPr>
     </w:lvl>
   </w:abstractNum>
-  <w:abstractNum w:abstractNumId="22">
+  <w:abstractNum w:abstractNumId="22" w15:restartNumberingAfterBreak="0">
     <w:nsid w:val="67236A12"/>
     <w:multiLevelType w:val="hybridMultilevel"/>
     <w:tmpl w:val="19B0C604"/>
@@ -3293,7 +3481,7 @@
       </w:pPr>
     </w:lvl>
   </w:abstractNum>
-  <w:abstractNum w:abstractNumId="23">
+  <w:abstractNum w:abstractNumId="23" w15:restartNumberingAfterBreak="0">
     <w:nsid w:val="743739C9"/>
     <w:multiLevelType w:val="hybridMultilevel"/>
     <w:tmpl w:val="4D1694FC"/>
@@ -3406,7 +3594,7 @@
       </w:rPr>
     </w:lvl>
   </w:abstractNum>
-  <w:abstractNum w:abstractNumId="24">
+  <w:abstractNum w:abstractNumId="24" w15:restartNumberingAfterBreak="0">
     <w:nsid w:val="783E41CA"/>
     <w:multiLevelType w:val="hybridMultilevel"/>
     <w:tmpl w:val="664AA8DA"/>
@@ -3519,7 +3707,7 @@
       </w:rPr>
     </w:lvl>
   </w:abstractNum>
-  <w:abstractNum w:abstractNumId="25">
+  <w:abstractNum w:abstractNumId="25" w15:restartNumberingAfterBreak="0">
     <w:nsid w:val="7F9D6C64"/>
     <w:multiLevelType w:val="hybridMultilevel"/>
     <w:tmpl w:val="08C2464E"/>
@@ -3703,7 +3891,7 @@
       </w:pPr>
     </w:pPrDefault>
   </w:docDefaults>
-  <w:latentStyles w:defLockedState="0" w:defUIPriority="99" w:defSemiHidden="0" w:defUnhideWhenUsed="0" w:defQFormat="0" w:count="380">
+  <w:latentStyles w:defLockedState="0" w:defUIPriority="99" w:defSemiHidden="0" w:defUnhideWhenUsed="0" w:defQFormat="0" w:count="371">
     <w:lsdException w:name="Normal" w:uiPriority="0" w:qFormat="1"/>
     <w:lsdException w:name="heading 1" w:uiPriority="9" w:qFormat="1"/>
     <w:lsdException w:name="heading 2" w:semiHidden="1" w:uiPriority="9" w:unhideWhenUsed="1" w:qFormat="1"/>
@@ -4079,13 +4267,7 @@
   <w:style w:type="paragraph" w:default="1" w:styleId="Normal">
     <w:name w:val="Normal"/>
     <w:qFormat/>
-    <w:rsid w:val="00A922E4"/>
-    <w:pPr>
-      <w:spacing w:after="200" w:line="276" w:lineRule="auto"/>
-    </w:pPr>
-    <w:rPr>
-      <w:rFonts w:ascii="Calibri" w:eastAsia="Calibri" w:hAnsi="Calibri" w:cs="Times New Roman"/>
-    </w:rPr>
+    <w:rsid w:val="00093A9C"/>
   </w:style>
   <w:style w:type="paragraph" w:styleId="Heading1">
     <w:name w:val="heading 1"/>
@@ -4205,7 +4387,7 @@
     <w:uiPriority w:val="1"/>
     <w:semiHidden/>
     <w:unhideWhenUsed/>
-    <w:rsid w:val="00A922E4"/>
+    <w:rsid w:val="00093A9C"/>
   </w:style>
   <w:style w:type="table" w:default="1" w:styleId="TableNormal">
     <w:name w:val="Normal Table"/>
@@ -4227,7 +4409,7 @@
     <w:uiPriority w:val="99"/>
     <w:semiHidden/>
     <w:unhideWhenUsed/>
-    <w:rsid w:val="00A922E4"/>
+    <w:rsid w:val="00093A9C"/>
   </w:style>
   <w:style w:type="paragraph" w:styleId="ListParagraph">
     <w:name w:val="List Paragraph"/>
@@ -4650,7 +4832,6 @@
       <w:szCs w:val="20"/>
     </w:rPr>
     <w:tblPr>
-      <w:tblInd w:w="0" w:type="dxa"/>
       <w:tblBorders>
         <w:top w:val="single" w:sz="4" w:space="0" w:color="auto"/>
         <w:left w:val="single" w:sz="4" w:space="0" w:color="auto"/>
@@ -4659,12 +4840,6 @@
         <w:insideH w:val="single" w:sz="4" w:space="0" w:color="auto"/>
         <w:insideV w:val="single" w:sz="4" w:space="0" w:color="auto"/>
       </w:tblBorders>
-      <w:tblCellMar>
-        <w:top w:w="0" w:type="dxa"/>
-        <w:left w:w="108" w:type="dxa"/>
-        <w:bottom w:w="0" w:type="dxa"/>
-        <w:right w:w="108" w:type="dxa"/>
-      </w:tblCellMar>
     </w:tblPr>
   </w:style>
   <w:style w:type="character" w:styleId="PlaceholderText">
@@ -5022,7 +5197,7 @@
 </file>
 
 <file path=customXml/itemProps1.xml><?xml version="1.0" encoding="utf-8"?>
-<ds:datastoreItem xmlns:ds="http://schemas.openxmlformats.org/officeDocument/2006/customXml" ds:itemID="{D0D3F82D-1606-1B4A-9782-D2631E1C6B13}">
+<ds:datastoreItem xmlns:ds="http://schemas.openxmlformats.org/officeDocument/2006/customXml" ds:itemID="{17C85C25-35D6-421E-89ED-850F3AB2DD32}">
   <ds:schemaRefs>
     <ds:schemaRef ds:uri="http://schemas.openxmlformats.org/officeDocument/2006/bibliography"/>
   </ds:schemaRefs>

</xml_diff>